<commit_message>
On branch master  Your branch is up to date with 'github/master'. 	modified:   SQL.docx
</commit_message>
<xml_diff>
--- a/SQL.docx
+++ b/SQL.docx
@@ -20,7 +20,15 @@
         <w:t>1. Создайте</w:t>
       </w:r>
       <w:r>
-        <w:t xml:space="preserve"> базу данных где имя базы ФИО и</w:t>
+        <w:t xml:space="preserve"> </w:t>
+      </w:r>
+      <w:r>
+        <w:t xml:space="preserve"> </w:t>
+      </w:r>
+      <w:bookmarkStart w:id="0" w:name="_GoBack"/>
+      <w:bookmarkEnd w:id="0"/>
+      <w:r>
+        <w:t>базу данных где имя базы ФИО и</w:t>
       </w:r>
       <w:r>
         <w:t xml:space="preserve"> номе</w:t>
@@ -1965,10 +1973,7 @@
         <w:jc w:val="both"/>
       </w:pPr>
       <w:r>
-        <w:t>Рабочая тетрадь №5</w:t>
-      </w:r>
-      <w:r>
-        <w:t>.</w:t>
+        <w:t>Рабочая тетрадь №5.</w:t>
       </w:r>
     </w:p>
     <w:p>
@@ -2493,10 +2498,7 @@
         <w:t>,</w:t>
       </w:r>
       <w:r>
-        <w:t xml:space="preserve"> рассматриваемых для покупки</w:t>
-      </w:r>
-      <w:r>
-        <w:t>.</w:t>
+        <w:t xml:space="preserve"> рассматриваемых для покупки.</w:t>
       </w:r>
     </w:p>
     <w:p>
@@ -2618,8 +2620,6 @@
           <w:lang w:val="en-US"/>
         </w:rPr>
       </w:pPr>
-      <w:bookmarkStart w:id="0" w:name="_GoBack"/>
-      <w:bookmarkEnd w:id="0"/>
     </w:p>
     <w:sectPr>
       <w:pgSz w:w="11906" w:h="16838"/>

</xml_diff>